<commit_message>
working on creating admission letters 9
</commit_message>
<xml_diff>
--- a/admission_letters/letter_template.docx
+++ b/admission_letters/letter_template.docx
@@ -402,25 +402,175 @@
         <w:rPr>
           <w:sz w:val="18"/>
         </w:rPr>
+        <w:t>${</w:t>
+      </w:r>
+      <w:proofErr w:type="spellStart"/>
+      <w:r>
+        <w:rPr>
+          <w:sz w:val="18"/>
+        </w:rPr>
+        <w:t>Full_Name</w:t>
+      </w:r>
+      <w:proofErr w:type="spellEnd"/>
+      <w:r>
+        <w:rPr>
+          <w:sz w:val="18"/>
+        </w:rPr>
+        <w:t>}</w:t>
+      </w:r>
+    </w:p>
+    <w:p>
+      <w:pPr>
+        <w:pStyle w:val="BodyText"/>
+        <w:rPr>
+          <w:sz w:val="18"/>
+        </w:rPr>
+      </w:pPr>
+      <w:r>
+        <w:rPr>
+          <w:sz w:val="18"/>
+        </w:rPr>
+        <w:t xml:space="preserve">   </w:t>
+      </w:r>
+      <w:r>
+        <w:rPr>
+          <w:sz w:val="18"/>
+        </w:rPr>
+        <w:t>${</w:t>
+      </w:r>
+      <w:proofErr w:type="spellStart"/>
+      <w:r>
+        <w:rPr>
+          <w:sz w:val="18"/>
+        </w:rPr>
+        <w:t>Box_Location</w:t>
+      </w:r>
+      <w:proofErr w:type="spellEnd"/>
+      <w:r>
+        <w:rPr>
+          <w:sz w:val="18"/>
+        </w:rPr>
+        <w:t>}</w:t>
+      </w:r>
+      <w:bookmarkStart w:id="0" w:name="_GoBack"/>
+      <w:bookmarkEnd w:id="0"/>
+    </w:p>
+    <w:p>
+      <w:pPr>
+        <w:pStyle w:val="BodyText"/>
+        <w:rPr>
+          <w:sz w:val="18"/>
+        </w:rPr>
+      </w:pPr>
+      <w:r>
+        <w:rPr>
+          <w:sz w:val="18"/>
+        </w:rPr>
+        <w:t xml:space="preserve">   </w:t>
+      </w:r>
+      <w:r>
+        <w:rPr>
+          <w:sz w:val="18"/>
+        </w:rPr>
+        <w:t>${</w:t>
+      </w:r>
+      <w:proofErr w:type="spellStart"/>
+      <w:r>
+        <w:rPr>
+          <w:sz w:val="18"/>
+        </w:rPr>
+        <w:t>Box_</w:t>
+      </w:r>
+      <w:r>
+        <w:rPr>
+          <w:sz w:val="18"/>
+        </w:rPr>
+        <w:t>Address</w:t>
+      </w:r>
+      <w:proofErr w:type="spellEnd"/>
+      <w:r>
+        <w:rPr>
+          <w:sz w:val="18"/>
+        </w:rPr>
+        <w:t>}</w:t>
+      </w:r>
+    </w:p>
+    <w:p>
+      <w:pPr>
+        <w:pStyle w:val="BodyText"/>
+        <w:rPr>
+          <w:sz w:val="18"/>
+        </w:rPr>
+      </w:pPr>
+      <w:r>
+        <w:rPr>
+          <w:sz w:val="18"/>
+        </w:rPr>
+        <w:t xml:space="preserve">   </w:t>
+      </w:r>
+      <w:r>
+        <w:rPr>
+          <w:sz w:val="18"/>
+        </w:rPr>
+        <w:t>${Location}</w:t>
+      </w:r>
+    </w:p>
+    <w:p>
+      <w:pPr>
+        <w:pStyle w:val="BodyText"/>
+        <w:rPr>
+          <w:sz w:val="18"/>
+        </w:rPr>
+      </w:pPr>
+    </w:p>
+    <w:p>
+      <w:pPr>
+        <w:pStyle w:val="BodyText"/>
+        <w:rPr>
+          <w:b/>
+          <w:sz w:val="18"/>
+          <w:u w:val="single"/>
+        </w:rPr>
+      </w:pPr>
+      <w:r>
+        <w:rPr>
+          <w:b/>
+          <w:sz w:val="18"/>
+          <w:u w:val="single"/>
+        </w:rPr>
+        <w:t xml:space="preserve">OFFER OF ADMISSION TO </w:t>
+      </w:r>
+      <w:r>
+        <w:rPr>
+          <w:b/>
+          <w:sz w:val="18"/>
+          <w:u w:val="single"/>
+        </w:rPr>
         <w:fldChar w:fldCharType="begin"/>
       </w:r>
       <w:r>
         <w:rPr>
-          <w:sz w:val="18"/>
-        </w:rPr>
-        <w:instrText xml:space="preserve"> MERGEFIELD Full_Name </w:instrText>
-      </w:r>
-      <w:r>
-        <w:rPr>
-          <w:sz w:val="18"/>
+          <w:b/>
+          <w:sz w:val="18"/>
+          <w:u w:val="single"/>
+        </w:rPr>
+        <w:instrText xml:space="preserve"> MERGEFIELD Program_Length </w:instrText>
+      </w:r>
+      <w:r>
+        <w:rPr>
+          <w:b/>
+          <w:sz w:val="18"/>
+          <w:u w:val="single"/>
         </w:rPr>
         <w:fldChar w:fldCharType="separate"/>
       </w:r>
       <w:r>
         <w:rPr>
-          <w:sz w:val="18"/>
-        </w:rPr>
-        <w:t>«Full_Name»</w:t>
+          <w:b/>
+          <w:sz w:val="18"/>
+          <w:u w:val="single"/>
+        </w:rPr>
+        <w:t>«Program_Length»</w:t>
       </w:r>
       <w:r>
         <w:rPr>
@@ -428,43 +578,45 @@
         </w:rPr>
         <w:fldChar w:fldCharType="end"/>
       </w:r>
-    </w:p>
-    <w:p>
-      <w:pPr>
-        <w:pStyle w:val="BodyText"/>
-        <w:rPr>
-          <w:sz w:val="18"/>
-        </w:rPr>
-      </w:pPr>
-      <w:r>
-        <w:rPr>
-          <w:sz w:val="18"/>
-        </w:rPr>
-        <w:t xml:space="preserve">   </w:t>
-      </w:r>
-      <w:r>
-        <w:rPr>
-          <w:sz w:val="18"/>
+      <w:r>
+        <w:rPr>
+          <w:b/>
+          <w:sz w:val="18"/>
+          <w:u w:val="single"/>
+        </w:rPr>
+        <w:t xml:space="preserve"> </w:t>
+      </w:r>
+      <w:r>
+        <w:rPr>
+          <w:b/>
+          <w:sz w:val="18"/>
+          <w:u w:val="single"/>
         </w:rPr>
         <w:fldChar w:fldCharType="begin"/>
       </w:r>
       <w:r>
         <w:rPr>
-          <w:sz w:val="18"/>
-        </w:rPr>
-        <w:instrText xml:space="preserve"> MERGEFIELD Box_Location </w:instrText>
-      </w:r>
-      <w:r>
-        <w:rPr>
-          <w:sz w:val="18"/>
+          <w:b/>
+          <w:sz w:val="18"/>
+          <w:u w:val="single"/>
+        </w:rPr>
+        <w:instrText xml:space="preserve"> MERGEFIELD Program_Offered </w:instrText>
+      </w:r>
+      <w:r>
+        <w:rPr>
+          <w:b/>
+          <w:sz w:val="18"/>
+          <w:u w:val="single"/>
         </w:rPr>
         <w:fldChar w:fldCharType="separate"/>
       </w:r>
       <w:r>
         <w:rPr>
-          <w:sz w:val="18"/>
-        </w:rPr>
-        <w:t>«Box_Location»</w:t>
+          <w:b/>
+          <w:sz w:val="18"/>
+          <w:u w:val="single"/>
+        </w:rPr>
+        <w:t>«Program_Offered»</w:t>
       </w:r>
       <w:r>
         <w:rPr>
@@ -472,43 +624,45 @@
         </w:rPr>
         <w:fldChar w:fldCharType="end"/>
       </w:r>
-    </w:p>
-    <w:p>
-      <w:pPr>
-        <w:pStyle w:val="BodyText"/>
-        <w:rPr>
-          <w:sz w:val="18"/>
-        </w:rPr>
-      </w:pPr>
-      <w:r>
-        <w:rPr>
-          <w:sz w:val="18"/>
-        </w:rPr>
-        <w:t xml:space="preserve">   </w:t>
-      </w:r>
-      <w:r>
-        <w:rPr>
-          <w:sz w:val="18"/>
+      <w:r>
+        <w:rPr>
+          <w:b/>
+          <w:sz w:val="18"/>
+          <w:u w:val="single"/>
+        </w:rPr>
+        <w:t xml:space="preserve"> [ </w:t>
+      </w:r>
+      <w:r>
+        <w:rPr>
+          <w:b/>
+          <w:sz w:val="18"/>
+          <w:u w:val="single"/>
         </w:rPr>
         <w:fldChar w:fldCharType="begin"/>
       </w:r>
       <w:r>
         <w:rPr>
-          <w:sz w:val="18"/>
-        </w:rPr>
-        <w:instrText xml:space="preserve"> MERGEFIELD Box_Address </w:instrText>
-      </w:r>
-      <w:r>
-        <w:rPr>
-          <w:sz w:val="18"/>
+          <w:b/>
+          <w:sz w:val="18"/>
+          <w:u w:val="single"/>
+        </w:rPr>
+        <w:instrText xml:space="preserve"> MERGEFIELD Year_of_Admission </w:instrText>
+      </w:r>
+      <w:r>
+        <w:rPr>
+          <w:b/>
+          <w:sz w:val="18"/>
+          <w:u w:val="single"/>
         </w:rPr>
         <w:fldChar w:fldCharType="separate"/>
       </w:r>
       <w:r>
         <w:rPr>
-          <w:sz w:val="18"/>
-        </w:rPr>
-        <w:t>«Box_Address»</w:t>
+          <w:b/>
+          <w:sz w:val="18"/>
+          <w:u w:val="single"/>
+        </w:rPr>
+        <w:t>«Year_of_Admission»</w:t>
       </w:r>
       <w:r>
         <w:rPr>
@@ -516,19 +670,27 @@
         </w:rPr>
         <w:fldChar w:fldCharType="end"/>
       </w:r>
-    </w:p>
-    <w:p>
-      <w:pPr>
-        <w:pStyle w:val="BodyText"/>
-        <w:rPr>
-          <w:sz w:val="18"/>
-        </w:rPr>
-      </w:pPr>
-      <w:r>
-        <w:rPr>
-          <w:sz w:val="18"/>
-        </w:rPr>
-        <w:t xml:space="preserve">   </w:t>
+      <w:r>
+        <w:rPr>
+          <w:b/>
+          <w:sz w:val="18"/>
+          <w:u w:val="single"/>
+        </w:rPr>
+        <w:t>]</w:t>
+      </w:r>
+    </w:p>
+    <w:p>
+      <w:pPr>
+        <w:pStyle w:val="BodyText"/>
+        <w:rPr>
+          <w:sz w:val="18"/>
+        </w:rPr>
+      </w:pPr>
+      <w:r>
+        <w:rPr>
+          <w:sz w:val="18"/>
+        </w:rPr>
+        <w:t xml:space="preserve">With reference to your application for admission to the undergraduate </w:t>
       </w:r>
       <w:r>
         <w:rPr>
@@ -540,7 +702,7 @@
         <w:rPr>
           <w:sz w:val="18"/>
         </w:rPr>
-        <w:instrText xml:space="preserve"> MERGEFIELD Location </w:instrText>
+        <w:instrText xml:space="preserve"> MERGEFIELD Program_Length_2 </w:instrText>
       </w:r>
       <w:r>
         <w:rPr>
@@ -552,7 +714,7 @@
         <w:rPr>
           <w:sz w:val="18"/>
         </w:rPr>
-        <w:t>«Location»</w:t>
+        <w:t>«Program_Length_2»</w:t>
       </w:r>
       <w:r>
         <w:rPr>
@@ -560,63 +722,49 @@
         </w:rPr>
         <w:fldChar w:fldCharType="end"/>
       </w:r>
-    </w:p>
-    <w:p>
-      <w:pPr>
-        <w:pStyle w:val="BodyText"/>
-        <w:rPr>
-          <w:sz w:val="18"/>
-        </w:rPr>
-      </w:pPr>
-    </w:p>
-    <w:p>
-      <w:pPr>
-        <w:pStyle w:val="BodyText"/>
-        <w:rPr>
-          <w:b/>
-          <w:sz w:val="18"/>
-          <w:u w:val="single"/>
-        </w:rPr>
-      </w:pPr>
-      <w:r>
-        <w:rPr>
-          <w:b/>
-          <w:sz w:val="18"/>
-          <w:u w:val="single"/>
-        </w:rPr>
-        <w:t xml:space="preserve">OFFER OF ADMISSION TO </w:t>
-      </w:r>
-      <w:r>
-        <w:rPr>
-          <w:b/>
-          <w:sz w:val="18"/>
-          <w:u w:val="single"/>
+      <w:r>
+        <w:rPr>
+          <w:sz w:val="18"/>
+        </w:rPr>
+        <w:t xml:space="preserve"> </w:t>
+      </w:r>
+      <w:proofErr w:type="spellStart"/>
+      <w:r>
+        <w:rPr>
+          <w:sz w:val="18"/>
+        </w:rPr>
+        <w:t>programme</w:t>
+      </w:r>
+      <w:proofErr w:type="spellEnd"/>
+      <w:r>
+        <w:rPr>
+          <w:sz w:val="18"/>
+        </w:rPr>
+        <w:t xml:space="preserve"> of this University, I am pleased to inform you that you have been offered admission to the </w:t>
+      </w:r>
+      <w:r>
+        <w:rPr>
+          <w:sz w:val="18"/>
         </w:rPr>
         <w:fldChar w:fldCharType="begin"/>
       </w:r>
       <w:r>
         <w:rPr>
-          <w:b/>
-          <w:sz w:val="18"/>
-          <w:u w:val="single"/>
-        </w:rPr>
-        <w:instrText xml:space="preserve"> MERGEFIELD Program_Length </w:instrText>
-      </w:r>
-      <w:r>
-        <w:rPr>
-          <w:b/>
-          <w:sz w:val="18"/>
-          <w:u w:val="single"/>
+          <w:sz w:val="18"/>
+        </w:rPr>
+        <w:instrText xml:space="preserve"> MERGEFIELD Course_Type </w:instrText>
+      </w:r>
+      <w:r>
+        <w:rPr>
+          <w:sz w:val="18"/>
         </w:rPr>
         <w:fldChar w:fldCharType="separate"/>
       </w:r>
       <w:r>
         <w:rPr>
-          <w:b/>
-          <w:sz w:val="18"/>
-          <w:u w:val="single"/>
-        </w:rPr>
-        <w:t>«Program_Length»</w:t>
+          <w:sz w:val="18"/>
+        </w:rPr>
+        <w:t>«Course_Type»</w:t>
       </w:r>
       <w:r>
         <w:rPr>
@@ -626,43 +774,33 @@
       </w:r>
       <w:r>
         <w:rPr>
-          <w:b/>
-          <w:sz w:val="18"/>
-          <w:u w:val="single"/>
-        </w:rPr>
-        <w:t xml:space="preserve"> </w:t>
-      </w:r>
-      <w:r>
-        <w:rPr>
-          <w:b/>
-          <w:sz w:val="18"/>
-          <w:u w:val="single"/>
+          <w:sz w:val="18"/>
+        </w:rPr>
+        <w:t xml:space="preserve"> (</w:t>
+      </w:r>
+      <w:r>
+        <w:rPr>
+          <w:sz w:val="18"/>
         </w:rPr>
         <w:fldChar w:fldCharType="begin"/>
       </w:r>
       <w:r>
         <w:rPr>
-          <w:b/>
-          <w:sz w:val="18"/>
-          <w:u w:val="single"/>
-        </w:rPr>
-        <w:instrText xml:space="preserve"> MERGEFIELD Program_Offered </w:instrText>
-      </w:r>
-      <w:r>
-        <w:rPr>
-          <w:b/>
-          <w:sz w:val="18"/>
-          <w:u w:val="single"/>
+          <w:sz w:val="18"/>
+        </w:rPr>
+        <w:instrText xml:space="preserve"> MERGEFIELD No_of_Semesters </w:instrText>
+      </w:r>
+      <w:r>
+        <w:rPr>
+          <w:sz w:val="18"/>
         </w:rPr>
         <w:fldChar w:fldCharType="separate"/>
       </w:r>
       <w:r>
         <w:rPr>
-          <w:b/>
-          <w:sz w:val="18"/>
-          <w:u w:val="single"/>
-        </w:rPr>
-        <w:t>«Program_Offered»</w:t>
+          <w:sz w:val="18"/>
+        </w:rPr>
+        <w:t>«No_of_Semesters»</w:t>
       </w:r>
       <w:r>
         <w:rPr>
@@ -672,217 +810,47 @@
       </w:r>
       <w:r>
         <w:rPr>
-          <w:b/>
-          <w:sz w:val="18"/>
-          <w:u w:val="single"/>
-        </w:rPr>
-        <w:t xml:space="preserve"> [ </w:t>
-      </w:r>
-      <w:r>
-        <w:rPr>
-          <w:b/>
-          <w:sz w:val="18"/>
-          <w:u w:val="single"/>
+          <w:sz w:val="18"/>
+        </w:rPr>
+        <w:t xml:space="preserve">), full time, </w:t>
+      </w:r>
+      <w:r>
+        <w:rPr>
+          <w:sz w:val="18"/>
         </w:rPr>
         <w:fldChar w:fldCharType="begin"/>
       </w:r>
       <w:r>
         <w:rPr>
-          <w:b/>
-          <w:sz w:val="18"/>
-          <w:u w:val="single"/>
-        </w:rPr>
-        <w:instrText xml:space="preserve"> MERGEFIELD Year_of_Admission </w:instrText>
-      </w:r>
-      <w:r>
-        <w:rPr>
-          <w:b/>
-          <w:sz w:val="18"/>
-          <w:u w:val="single"/>
+          <w:sz w:val="18"/>
+        </w:rPr>
+        <w:instrText xml:space="preserve"> MERGEFIELD Program_Type </w:instrText>
+      </w:r>
+      <w:r>
+        <w:rPr>
+          <w:sz w:val="18"/>
         </w:rPr>
         <w:fldChar w:fldCharType="separate"/>
       </w:r>
       <w:r>
         <w:rPr>
-          <w:b/>
-          <w:sz w:val="18"/>
-          <w:u w:val="single"/>
-        </w:rPr>
-        <w:t>«Year_of_Admission»</w:t>
-      </w:r>
-      <w:r>
-        <w:rPr>
-          <w:sz w:val="18"/>
-        </w:rPr>
-        <w:fldChar w:fldCharType="end"/>
-      </w:r>
-      <w:r>
-        <w:rPr>
-          <w:b/>
-          <w:sz w:val="18"/>
-          <w:u w:val="single"/>
-        </w:rPr>
-        <w:t>]</w:t>
-      </w:r>
-    </w:p>
-    <w:p>
-      <w:pPr>
-        <w:pStyle w:val="BodyText"/>
-        <w:rPr>
-          <w:sz w:val="18"/>
-        </w:rPr>
-      </w:pPr>
-      <w:r>
-        <w:rPr>
-          <w:sz w:val="18"/>
-        </w:rPr>
-        <w:t xml:space="preserve">With reference to your application for admission to the undergraduate </w:t>
-      </w:r>
-      <w:r>
-        <w:rPr>
-          <w:sz w:val="18"/>
-        </w:rPr>
-        <w:fldChar w:fldCharType="begin"/>
-      </w:r>
-      <w:r>
-        <w:rPr>
-          <w:sz w:val="18"/>
-        </w:rPr>
-        <w:instrText xml:space="preserve"> MERGEFIELD Program_Length_2 </w:instrText>
-      </w:r>
-      <w:r>
-        <w:rPr>
-          <w:sz w:val="18"/>
-        </w:rPr>
-        <w:fldChar w:fldCharType="separate"/>
-      </w:r>
-      <w:r>
-        <w:rPr>
-          <w:sz w:val="18"/>
-        </w:rPr>
-        <w:t>«Program_Length_2»</w:t>
-      </w:r>
-      <w:r>
-        <w:rPr>
-          <w:sz w:val="18"/>
-        </w:rPr>
-        <w:fldChar w:fldCharType="end"/>
-      </w:r>
-      <w:r>
-        <w:rPr>
-          <w:sz w:val="18"/>
-        </w:rPr>
-        <w:t xml:space="preserve"> </w:t>
+          <w:sz w:val="18"/>
+        </w:rPr>
+        <w:t>«</w:t>
       </w:r>
       <w:proofErr w:type="spellStart"/>
       <w:r>
         <w:rPr>
           <w:sz w:val="18"/>
         </w:rPr>
-        <w:t>programme</w:t>
+        <w:t>Program_Type</w:t>
       </w:r>
       <w:proofErr w:type="spellEnd"/>
       <w:r>
         <w:rPr>
           <w:sz w:val="18"/>
         </w:rPr>
-        <w:t xml:space="preserve"> of this University, I am pleased to inform you that you have been offered admission to the </w:t>
-      </w:r>
-      <w:r>
-        <w:rPr>
-          <w:sz w:val="18"/>
-        </w:rPr>
-        <w:fldChar w:fldCharType="begin"/>
-      </w:r>
-      <w:r>
-        <w:rPr>
-          <w:sz w:val="18"/>
-        </w:rPr>
-        <w:instrText xml:space="preserve"> MERGEFIELD Course_Type </w:instrText>
-      </w:r>
-      <w:r>
-        <w:rPr>
-          <w:sz w:val="18"/>
-        </w:rPr>
-        <w:fldChar w:fldCharType="separate"/>
-      </w:r>
-      <w:r>
-        <w:rPr>
-          <w:sz w:val="18"/>
-        </w:rPr>
-        <w:t>«Course_Type»</w:t>
-      </w:r>
-      <w:r>
-        <w:rPr>
-          <w:sz w:val="18"/>
-        </w:rPr>
-        <w:fldChar w:fldCharType="end"/>
-      </w:r>
-      <w:r>
-        <w:rPr>
-          <w:sz w:val="18"/>
-        </w:rPr>
-        <w:t xml:space="preserve"> (</w:t>
-      </w:r>
-      <w:r>
-        <w:rPr>
-          <w:sz w:val="18"/>
-        </w:rPr>
-        <w:fldChar w:fldCharType="begin"/>
-      </w:r>
-      <w:r>
-        <w:rPr>
-          <w:sz w:val="18"/>
-        </w:rPr>
-        <w:instrText xml:space="preserve"> MERGEFIELD No_of_Semesters </w:instrText>
-      </w:r>
-      <w:r>
-        <w:rPr>
-          <w:sz w:val="18"/>
-        </w:rPr>
-        <w:fldChar w:fldCharType="separate"/>
-      </w:r>
-      <w:r>
-        <w:rPr>
-          <w:sz w:val="18"/>
-        </w:rPr>
-        <w:t>«No_of_Semesters»</w:t>
-      </w:r>
-      <w:r>
-        <w:rPr>
-          <w:sz w:val="18"/>
-        </w:rPr>
-        <w:fldChar w:fldCharType="end"/>
-      </w:r>
-      <w:r>
-        <w:rPr>
-          <w:sz w:val="18"/>
-        </w:rPr>
-        <w:t xml:space="preserve">), full time, </w:t>
-      </w:r>
-      <w:r>
-        <w:rPr>
-          <w:sz w:val="18"/>
-        </w:rPr>
-        <w:fldChar w:fldCharType="begin"/>
-      </w:r>
-      <w:r>
-        <w:rPr>
-          <w:sz w:val="18"/>
-        </w:rPr>
-        <w:instrText xml:space="preserve"> MERGEFIELD Program_Type </w:instrText>
-      </w:r>
-      <w:r>
-        <w:rPr>
-          <w:sz w:val="18"/>
-        </w:rPr>
-        <w:fldChar w:fldCharType="separate"/>
-      </w:r>
-      <w:r>
-        <w:rPr>
-          <w:sz w:val="18"/>
-        </w:rPr>
-        <w:t>«Program_Type»</w:t>
+        <w:t>»</w:t>
       </w:r>
       <w:r>
         <w:rPr>
@@ -2394,8 +2362,6 @@
           <w:sz w:val="21"/>
         </w:rPr>
       </w:pPr>
-      <w:bookmarkStart w:id="0" w:name="_GoBack"/>
-      <w:bookmarkEnd w:id="0"/>
     </w:p>
     <w:sectPr>
       <w:headerReference w:type="default" r:id="rId9"/>
@@ -4266,7 +4232,7 @@
 </file>
 
 <file path=customXml/itemProps1.xml><?xml version="1.0" encoding="utf-8"?>
-<ds:datastoreItem xmlns:ds="http://schemas.openxmlformats.org/officeDocument/2006/customXml" ds:itemID="{FF05BF2F-CCB9-4478-A2B9-10BA29D3B39C}">
+<ds:datastoreItem xmlns:ds="http://schemas.openxmlformats.org/officeDocument/2006/customXml" ds:itemID="{A3547FA4-3B87-4C92-83C1-115BA49B9AAF}">
   <ds:schemaRefs>
     <ds:schemaRef ds:uri="http://schemas.openxmlformats.org/officeDocument/2006/bibliography"/>
   </ds:schemaRefs>

</xml_diff>

<commit_message>
Working on enrollment of applicants
</commit_message>
<xml_diff>
--- a/admission_letters/letter_template.docx
+++ b/admission_letters/letter_template.docx
@@ -231,32 +231,31 @@
         <w:rPr>
           <w:color w:val="6B6960"/>
         </w:rPr>
-        <w:fldChar w:fldCharType="begin"/>
+        <w:t>${Reference}</w:t>
       </w:r>
       <w:r>
         <w:rPr>
           <w:color w:val="6B6960"/>
         </w:rPr>
-        <w:instrText xml:space="preserve"> MERGEFIELD Reference </w:instrText>
+        <w:tab/>
       </w:r>
       <w:r>
         <w:rPr>
           <w:color w:val="6B6960"/>
         </w:rPr>
-        <w:fldChar w:fldCharType="separate"/>
-      </w:r>
-      <w:r>
-        <w:rPr>
-          <w:noProof/>
+        <w:tab/>
+      </w:r>
+      <w:r>
+        <w:rPr>
           <w:color w:val="6B6960"/>
         </w:rPr>
-        <w:t>«Reference»</w:t>
+        <w:tab/>
       </w:r>
       <w:r>
         <w:rPr>
           <w:color w:val="6B6960"/>
         </w:rPr>
-        <w:fldChar w:fldCharType="end"/>
+        <w:tab/>
       </w:r>
       <w:r>
         <w:rPr>
@@ -286,56 +285,7 @@
         <w:rPr>
           <w:color w:val="6B6960"/>
         </w:rPr>
-        <w:tab/>
-      </w:r>
-      <w:r>
-        <w:rPr>
-          <w:color w:val="6B6960"/>
-        </w:rPr>
-        <w:tab/>
-      </w:r>
-      <w:r>
-        <w:rPr>
-          <w:color w:val="6B6960"/>
-        </w:rPr>
-        <w:tab/>
-      </w:r>
-      <w:r>
-        <w:rPr>
-          <w:color w:val="6B6960"/>
-        </w:rPr>
-        <w:tab/>
-      </w:r>
-      <w:r>
-        <w:rPr>
-          <w:color w:val="6B6960"/>
-        </w:rPr>
-        <w:fldChar w:fldCharType="begin"/>
-      </w:r>
-      <w:r>
-        <w:rPr>
-          <w:color w:val="6B6960"/>
-        </w:rPr>
-        <w:instrText xml:space="preserve"> MERGEFIELD Date </w:instrText>
-      </w:r>
-      <w:r>
-        <w:rPr>
-          <w:color w:val="6B6960"/>
-        </w:rPr>
-        <w:fldChar w:fldCharType="separate"/>
-      </w:r>
-      <w:r>
-        <w:rPr>
-          <w:noProof/>
-          <w:color w:val="6B6960"/>
-        </w:rPr>
-        <w:t>«Date»</w:t>
-      </w:r>
-      <w:r>
-        <w:rPr>
-          <w:color w:val="6B6960"/>
-        </w:rPr>
-        <w:fldChar w:fldCharType="end"/>
+        <w:t>${Date}</w:t>
       </w:r>
     </w:p>
     <w:p>
@@ -402,16 +352,34 @@
         <w:rPr>
           <w:sz w:val="18"/>
         </w:rPr>
+        <w:t>${Full_Name}</w:t>
+      </w:r>
+    </w:p>
+    <w:p>
+      <w:pPr>
+        <w:pStyle w:val="BodyText"/>
+        <w:rPr>
+          <w:sz w:val="18"/>
+        </w:rPr>
+      </w:pPr>
+      <w:r>
+        <w:rPr>
+          <w:sz w:val="18"/>
+        </w:rPr>
+        <w:t xml:space="preserve">   </w:t>
+      </w:r>
+      <w:r>
+        <w:rPr>
+          <w:sz w:val="18"/>
+        </w:rPr>
         <w:t>${</w:t>
       </w:r>
-      <w:proofErr w:type="spellStart"/>
-      <w:r>
-        <w:rPr>
-          <w:sz w:val="18"/>
-        </w:rPr>
-        <w:t>Full_Name</w:t>
-      </w:r>
-      <w:proofErr w:type="spellEnd"/>
+      <w:r>
+        <w:rPr>
+          <w:sz w:val="18"/>
+        </w:rPr>
+        <w:t>Box_Location</w:t>
+      </w:r>
       <w:r>
         <w:rPr>
           <w:sz w:val="18"/>
@@ -438,511 +406,311 @@
         </w:rPr>
         <w:t>${</w:t>
       </w:r>
-      <w:proofErr w:type="spellStart"/>
-      <w:r>
-        <w:rPr>
-          <w:sz w:val="18"/>
-        </w:rPr>
-        <w:t>Box_Location</w:t>
-      </w:r>
-      <w:proofErr w:type="spellEnd"/>
-      <w:r>
-        <w:rPr>
-          <w:sz w:val="18"/>
+      <w:r>
+        <w:rPr>
+          <w:sz w:val="18"/>
+        </w:rPr>
+        <w:t>Box_</w:t>
+      </w:r>
+      <w:r>
+        <w:rPr>
+          <w:sz w:val="18"/>
+        </w:rPr>
+        <w:t>Address}</w:t>
+      </w:r>
+    </w:p>
+    <w:p>
+      <w:pPr>
+        <w:pStyle w:val="BodyText"/>
+        <w:rPr>
+          <w:sz w:val="18"/>
+        </w:rPr>
+      </w:pPr>
+      <w:r>
+        <w:rPr>
+          <w:sz w:val="18"/>
+        </w:rPr>
+        <w:t xml:space="preserve">   </w:t>
+      </w:r>
+      <w:r>
+        <w:rPr>
+          <w:sz w:val="18"/>
+        </w:rPr>
+        <w:t>${Location}</w:t>
+      </w:r>
+    </w:p>
+    <w:p>
+      <w:pPr>
+        <w:pStyle w:val="BodyText"/>
+        <w:rPr>
+          <w:sz w:val="18"/>
+        </w:rPr>
+      </w:pPr>
+    </w:p>
+    <w:p>
+      <w:pPr>
+        <w:pStyle w:val="BodyText"/>
+        <w:rPr>
+          <w:b/>
+          <w:sz w:val="18"/>
+          <w:u w:val="single"/>
+        </w:rPr>
+      </w:pPr>
+      <w:r>
+        <w:rPr>
+          <w:b/>
+          <w:sz w:val="18"/>
+          <w:u w:val="single"/>
+        </w:rPr>
+        <w:t xml:space="preserve">OFFER OF ADMISSION TO </w:t>
+      </w:r>
+      <w:r>
+        <w:rPr>
+          <w:b/>
+          <w:sz w:val="18"/>
+          <w:u w:val="single"/>
+        </w:rPr>
+        <w:t>${</w:t>
+      </w:r>
+      <w:r>
+        <w:rPr>
+          <w:b/>
+          <w:sz w:val="18"/>
+          <w:u w:val="single"/>
+        </w:rPr>
+        <w:t>Program_Length</w:t>
+      </w:r>
+      <w:r>
+        <w:rPr>
+          <w:b/>
+          <w:sz w:val="18"/>
+          <w:u w:val="single"/>
         </w:rPr>
         <w:t>}</w:t>
       </w:r>
-      <w:bookmarkStart w:id="0" w:name="_GoBack"/>
-      <w:bookmarkEnd w:id="0"/>
-    </w:p>
-    <w:p>
-      <w:pPr>
-        <w:pStyle w:val="BodyText"/>
-        <w:rPr>
-          <w:sz w:val="18"/>
-        </w:rPr>
-      </w:pPr>
-      <w:r>
-        <w:rPr>
-          <w:sz w:val="18"/>
-        </w:rPr>
-        <w:t xml:space="preserve">   </w:t>
-      </w:r>
-      <w:r>
-        <w:rPr>
-          <w:sz w:val="18"/>
+      <w:r>
+        <w:rPr>
+          <w:b/>
+          <w:sz w:val="18"/>
+          <w:u w:val="single"/>
+        </w:rPr>
+        <w:t xml:space="preserve"> </w:t>
+      </w:r>
+      <w:r>
+        <w:rPr>
+          <w:b/>
+          <w:sz w:val="18"/>
+          <w:u w:val="single"/>
         </w:rPr>
         <w:t>${</w:t>
       </w:r>
-      <w:proofErr w:type="spellStart"/>
-      <w:r>
-        <w:rPr>
-          <w:sz w:val="18"/>
-        </w:rPr>
-        <w:t>Box_</w:t>
-      </w:r>
-      <w:r>
-        <w:rPr>
-          <w:sz w:val="18"/>
-        </w:rPr>
-        <w:t>Address</w:t>
-      </w:r>
-      <w:proofErr w:type="spellEnd"/>
-      <w:r>
-        <w:rPr>
-          <w:sz w:val="18"/>
+      <w:r>
+        <w:rPr>
+          <w:b/>
+          <w:sz w:val="18"/>
+          <w:u w:val="single"/>
+        </w:rPr>
+        <w:t>Program</w:t>
+      </w:r>
+      <w:r>
+        <w:rPr>
+          <w:b/>
+          <w:sz w:val="18"/>
+          <w:u w:val="single"/>
+        </w:rPr>
+        <w:t>_Offered}</w:t>
+      </w:r>
+      <w:r>
+        <w:rPr>
+          <w:b/>
+          <w:sz w:val="18"/>
+          <w:u w:val="single"/>
+        </w:rPr>
+        <w:t xml:space="preserve"> [</w:t>
+      </w:r>
+      <w:r>
+        <w:rPr>
+          <w:b/>
+          <w:sz w:val="18"/>
+          <w:u w:val="single"/>
+        </w:rPr>
+        <w:t>${</w:t>
+      </w:r>
+      <w:r>
+        <w:rPr>
+          <w:b/>
+          <w:sz w:val="18"/>
+          <w:u w:val="single"/>
+        </w:rPr>
+        <w:t>Year_of_Admission</w:t>
+      </w:r>
+      <w:r>
+        <w:rPr>
+          <w:b/>
+          <w:sz w:val="18"/>
+          <w:u w:val="single"/>
         </w:rPr>
         <w:t>}</w:t>
       </w:r>
-    </w:p>
-    <w:p>
-      <w:pPr>
-        <w:pStyle w:val="BodyText"/>
-        <w:rPr>
-          <w:sz w:val="18"/>
-        </w:rPr>
-      </w:pPr>
-      <w:r>
-        <w:rPr>
-          <w:sz w:val="18"/>
-        </w:rPr>
-        <w:t xml:space="preserve">   </w:t>
-      </w:r>
-      <w:r>
-        <w:rPr>
-          <w:sz w:val="18"/>
-        </w:rPr>
-        <w:t>${Location}</w:t>
-      </w:r>
-    </w:p>
-    <w:p>
-      <w:pPr>
-        <w:pStyle w:val="BodyText"/>
-        <w:rPr>
-          <w:sz w:val="18"/>
-        </w:rPr>
-      </w:pPr>
-    </w:p>
-    <w:p>
-      <w:pPr>
-        <w:pStyle w:val="BodyText"/>
+      <w:r>
         <w:rPr>
           <w:b/>
           <w:sz w:val="18"/>
           <w:u w:val="single"/>
         </w:rPr>
-      </w:pPr>
-      <w:r>
-        <w:rPr>
-          <w:b/>
-          <w:sz w:val="18"/>
-          <w:u w:val="single"/>
-        </w:rPr>
-        <w:t xml:space="preserve">OFFER OF ADMISSION TO </w:t>
-      </w:r>
-      <w:r>
-        <w:rPr>
-          <w:b/>
-          <w:sz w:val="18"/>
-          <w:u w:val="single"/>
-        </w:rPr>
-        <w:fldChar w:fldCharType="begin"/>
-      </w:r>
-      <w:r>
-        <w:rPr>
-          <w:b/>
-          <w:sz w:val="18"/>
-          <w:u w:val="single"/>
-        </w:rPr>
-        <w:instrText xml:space="preserve"> MERGEFIELD Program_Length </w:instrText>
-      </w:r>
-      <w:r>
-        <w:rPr>
-          <w:b/>
-          <w:sz w:val="18"/>
-          <w:u w:val="single"/>
-        </w:rPr>
-        <w:fldChar w:fldCharType="separate"/>
-      </w:r>
-      <w:r>
-        <w:rPr>
-          <w:b/>
-          <w:sz w:val="18"/>
-          <w:u w:val="single"/>
-        </w:rPr>
-        <w:t>«Program_Length»</w:t>
-      </w:r>
-      <w:r>
-        <w:rPr>
-          <w:sz w:val="18"/>
-        </w:rPr>
-        <w:fldChar w:fldCharType="end"/>
-      </w:r>
-      <w:r>
-        <w:rPr>
-          <w:b/>
-          <w:sz w:val="18"/>
-          <w:u w:val="single"/>
+        <w:t>]</w:t>
+      </w:r>
+    </w:p>
+    <w:p>
+      <w:pPr>
+        <w:pStyle w:val="BodyText"/>
+        <w:rPr>
+          <w:sz w:val="18"/>
+        </w:rPr>
+      </w:pPr>
+      <w:r>
+        <w:rPr>
+          <w:sz w:val="18"/>
+        </w:rPr>
+        <w:t xml:space="preserve">With reference to your application for admission to the undergraduate </w:t>
+      </w:r>
+      <w:r>
+        <w:rPr>
+          <w:sz w:val="18"/>
+        </w:rPr>
+        <w:t>${</w:t>
+      </w:r>
+      <w:r>
+        <w:rPr>
+          <w:sz w:val="18"/>
+        </w:rPr>
+        <w:t>Program_Length_2</w:t>
+      </w:r>
+      <w:r>
+        <w:rPr>
+          <w:sz w:val="18"/>
+        </w:rPr>
+        <w:t>}</w:t>
+      </w:r>
+      <w:r>
+        <w:rPr>
+          <w:sz w:val="18"/>
+        </w:rPr>
+        <w:t xml:space="preserve"> programme of this University, I am pleased to inform you that you have been offered admission to the </w:t>
+      </w:r>
+      <w:r>
+        <w:rPr>
+          <w:sz w:val="18"/>
+        </w:rPr>
+        <w:t>${</w:t>
+      </w:r>
+      <w:r>
+        <w:rPr>
+          <w:sz w:val="18"/>
+        </w:rPr>
+        <w:t>Course_Type</w:t>
+      </w:r>
+      <w:r>
+        <w:rPr>
+          <w:sz w:val="18"/>
+        </w:rPr>
+        <w:t>}</w:t>
+      </w:r>
+      <w:r>
+        <w:rPr>
+          <w:sz w:val="18"/>
+        </w:rPr>
+        <w:t xml:space="preserve"> (</w:t>
+      </w:r>
+      <w:r>
+        <w:rPr>
+          <w:sz w:val="18"/>
+        </w:rPr>
+        <w:t>${</w:t>
+      </w:r>
+      <w:r>
+        <w:rPr>
+          <w:sz w:val="18"/>
+        </w:rPr>
+        <w:t>No_of_Semesters</w:t>
+      </w:r>
+      <w:r>
+        <w:rPr>
+          <w:sz w:val="18"/>
+        </w:rPr>
+        <w:t>}</w:t>
+      </w:r>
+      <w:r>
+        <w:rPr>
+          <w:sz w:val="18"/>
+        </w:rPr>
+        <w:t xml:space="preserve">), full time, </w:t>
+      </w:r>
+      <w:r>
+        <w:rPr>
+          <w:sz w:val="18"/>
+        </w:rPr>
+        <w:t>${</w:t>
+      </w:r>
+      <w:r>
+        <w:rPr>
+          <w:sz w:val="18"/>
+        </w:rPr>
+        <w:t>Program_Type</w:t>
+      </w:r>
+      <w:r>
+        <w:rPr>
+          <w:sz w:val="18"/>
+        </w:rPr>
+        <w:t>}</w:t>
+      </w:r>
+      <w:r>
+        <w:rPr>
+          <w:sz w:val="18"/>
         </w:rPr>
         <w:t xml:space="preserve"> </w:t>
       </w:r>
       <w:r>
         <w:rPr>
-          <w:b/>
-          <w:sz w:val="18"/>
-          <w:u w:val="single"/>
-        </w:rPr>
-        <w:fldChar w:fldCharType="begin"/>
-      </w:r>
-      <w:r>
-        <w:rPr>
-          <w:b/>
-          <w:sz w:val="18"/>
-          <w:u w:val="single"/>
-        </w:rPr>
-        <w:instrText xml:space="preserve"> MERGEFIELD Program_Offered </w:instrText>
-      </w:r>
-      <w:r>
-        <w:rPr>
-          <w:b/>
-          <w:sz w:val="18"/>
-          <w:u w:val="single"/>
-        </w:rPr>
-        <w:fldChar w:fldCharType="separate"/>
-      </w:r>
-      <w:r>
-        <w:rPr>
-          <w:b/>
-          <w:sz w:val="18"/>
-          <w:u w:val="single"/>
-        </w:rPr>
-        <w:t>«Program_Offered»</w:t>
-      </w:r>
-      <w:r>
-        <w:rPr>
-          <w:sz w:val="18"/>
-        </w:rPr>
-        <w:fldChar w:fldCharType="end"/>
-      </w:r>
-      <w:r>
-        <w:rPr>
-          <w:b/>
-          <w:sz w:val="18"/>
-          <w:u w:val="single"/>
-        </w:rPr>
-        <w:t xml:space="preserve"> [ </w:t>
-      </w:r>
-      <w:r>
-        <w:rPr>
-          <w:b/>
-          <w:sz w:val="18"/>
-          <w:u w:val="single"/>
-        </w:rPr>
-        <w:fldChar w:fldCharType="begin"/>
-      </w:r>
-      <w:r>
-        <w:rPr>
-          <w:b/>
-          <w:sz w:val="18"/>
-          <w:u w:val="single"/>
-        </w:rPr>
-        <w:instrText xml:space="preserve"> MERGEFIELD Year_of_Admission </w:instrText>
-      </w:r>
-      <w:r>
-        <w:rPr>
-          <w:b/>
-          <w:sz w:val="18"/>
-          <w:u w:val="single"/>
-        </w:rPr>
-        <w:fldChar w:fldCharType="separate"/>
-      </w:r>
-      <w:r>
-        <w:rPr>
-          <w:b/>
-          <w:sz w:val="18"/>
-          <w:u w:val="single"/>
-        </w:rPr>
-        <w:t>«Year_of_Admission»</w:t>
-      </w:r>
-      <w:r>
-        <w:rPr>
-          <w:sz w:val="18"/>
-        </w:rPr>
-        <w:fldChar w:fldCharType="end"/>
-      </w:r>
-      <w:r>
-        <w:rPr>
-          <w:b/>
-          <w:sz w:val="18"/>
-          <w:u w:val="single"/>
-        </w:rPr>
-        <w:t>]</w:t>
-      </w:r>
-    </w:p>
-    <w:p>
-      <w:pPr>
-        <w:pStyle w:val="BodyText"/>
-        <w:rPr>
-          <w:sz w:val="18"/>
-        </w:rPr>
-      </w:pPr>
-      <w:r>
-        <w:rPr>
-          <w:sz w:val="18"/>
-        </w:rPr>
-        <w:t xml:space="preserve">With reference to your application for admission to the undergraduate </w:t>
-      </w:r>
-      <w:r>
-        <w:rPr>
-          <w:sz w:val="18"/>
-        </w:rPr>
-        <w:fldChar w:fldCharType="begin"/>
-      </w:r>
-      <w:r>
-        <w:rPr>
-          <w:sz w:val="18"/>
-        </w:rPr>
-        <w:instrText xml:space="preserve"> MERGEFIELD Program_Length_2 </w:instrText>
-      </w:r>
-      <w:r>
-        <w:rPr>
-          <w:sz w:val="18"/>
-        </w:rPr>
-        <w:fldChar w:fldCharType="separate"/>
-      </w:r>
-      <w:r>
-        <w:rPr>
-          <w:sz w:val="18"/>
-        </w:rPr>
-        <w:t>«Program_Length_2»</w:t>
-      </w:r>
-      <w:r>
-        <w:rPr>
-          <w:sz w:val="18"/>
-        </w:rPr>
-        <w:fldChar w:fldCharType="end"/>
-      </w:r>
-      <w:r>
-        <w:rPr>
-          <w:sz w:val="18"/>
-        </w:rPr>
-        <w:t xml:space="preserve"> </w:t>
-      </w:r>
-      <w:proofErr w:type="spellStart"/>
-      <w:r>
-        <w:rPr>
-          <w:sz w:val="18"/>
-        </w:rPr>
-        <w:t>programme</w:t>
-      </w:r>
-      <w:proofErr w:type="spellEnd"/>
-      <w:r>
-        <w:rPr>
-          <w:sz w:val="18"/>
-        </w:rPr>
-        <w:t xml:space="preserve"> of this University, I am pleased to inform you that you have been offered admission to the </w:t>
-      </w:r>
-      <w:r>
-        <w:rPr>
-          <w:sz w:val="18"/>
-        </w:rPr>
-        <w:fldChar w:fldCharType="begin"/>
-      </w:r>
-      <w:r>
-        <w:rPr>
-          <w:sz w:val="18"/>
-        </w:rPr>
-        <w:instrText xml:space="preserve"> MERGEFIELD Course_Type </w:instrText>
-      </w:r>
-      <w:r>
-        <w:rPr>
-          <w:sz w:val="18"/>
-        </w:rPr>
-        <w:fldChar w:fldCharType="separate"/>
-      </w:r>
-      <w:r>
-        <w:rPr>
-          <w:sz w:val="18"/>
-        </w:rPr>
-        <w:t>«Course_Type»</w:t>
-      </w:r>
-      <w:r>
-        <w:rPr>
-          <w:sz w:val="18"/>
-        </w:rPr>
-        <w:fldChar w:fldCharType="end"/>
-      </w:r>
-      <w:r>
-        <w:rPr>
-          <w:sz w:val="18"/>
-        </w:rPr>
-        <w:t xml:space="preserve"> (</w:t>
-      </w:r>
-      <w:r>
-        <w:rPr>
-          <w:sz w:val="18"/>
-        </w:rPr>
-        <w:fldChar w:fldCharType="begin"/>
-      </w:r>
-      <w:r>
-        <w:rPr>
-          <w:sz w:val="18"/>
-        </w:rPr>
-        <w:instrText xml:space="preserve"> MERGEFIELD No_of_Semesters </w:instrText>
-      </w:r>
-      <w:r>
-        <w:rPr>
-          <w:sz w:val="18"/>
-        </w:rPr>
-        <w:fldChar w:fldCharType="separate"/>
-      </w:r>
-      <w:r>
-        <w:rPr>
-          <w:sz w:val="18"/>
-        </w:rPr>
-        <w:t>«No_of_Semesters»</w:t>
-      </w:r>
-      <w:r>
-        <w:rPr>
-          <w:sz w:val="18"/>
-        </w:rPr>
-        <w:fldChar w:fldCharType="end"/>
-      </w:r>
-      <w:r>
-        <w:rPr>
-          <w:sz w:val="18"/>
-        </w:rPr>
-        <w:t xml:space="preserve">), full time, </w:t>
-      </w:r>
-      <w:r>
-        <w:rPr>
-          <w:sz w:val="18"/>
-        </w:rPr>
-        <w:fldChar w:fldCharType="begin"/>
-      </w:r>
-      <w:r>
-        <w:rPr>
-          <w:sz w:val="18"/>
-        </w:rPr>
-        <w:instrText xml:space="preserve"> MERGEFIELD Program_Type </w:instrText>
-      </w:r>
-      <w:r>
-        <w:rPr>
-          <w:sz w:val="18"/>
-        </w:rPr>
-        <w:fldChar w:fldCharType="separate"/>
-      </w:r>
-      <w:r>
-        <w:rPr>
-          <w:sz w:val="18"/>
-        </w:rPr>
-        <w:t>«</w:t>
-      </w:r>
-      <w:proofErr w:type="spellStart"/>
-      <w:r>
-        <w:rPr>
-          <w:sz w:val="18"/>
-        </w:rPr>
-        <w:t>Program_Type</w:t>
-      </w:r>
-      <w:proofErr w:type="spellEnd"/>
-      <w:r>
-        <w:rPr>
-          <w:sz w:val="18"/>
-        </w:rPr>
-        <w:t>»</w:t>
-      </w:r>
-      <w:r>
-        <w:rPr>
-          <w:sz w:val="18"/>
-        </w:rPr>
-        <w:fldChar w:fldCharType="end"/>
-      </w:r>
-      <w:r>
-        <w:rPr>
-          <w:sz w:val="18"/>
-        </w:rPr>
-        <w:t xml:space="preserve"> </w:t>
-      </w:r>
-      <w:r>
-        <w:rPr>
-          <w:sz w:val="18"/>
-        </w:rPr>
-        <w:fldChar w:fldCharType="begin"/>
-      </w:r>
-      <w:r>
-        <w:rPr>
-          <w:sz w:val="18"/>
-        </w:rPr>
-        <w:instrText xml:space="preserve"> MERGEFIELD Program_Offered_2 </w:instrText>
-      </w:r>
-      <w:r>
-        <w:rPr>
-          <w:sz w:val="18"/>
-        </w:rPr>
-        <w:fldChar w:fldCharType="separate"/>
-      </w:r>
-      <w:r>
-        <w:rPr>
-          <w:sz w:val="18"/>
-        </w:rPr>
-        <w:t>«Program_Offered_2»</w:t>
-      </w:r>
-      <w:r>
-        <w:rPr>
-          <w:sz w:val="18"/>
-        </w:rPr>
-        <w:fldChar w:fldCharType="end"/>
-      </w:r>
-      <w:r>
-        <w:rPr>
-          <w:sz w:val="18"/>
-        </w:rPr>
-        <w:t xml:space="preserve"> </w:t>
-      </w:r>
-      <w:proofErr w:type="spellStart"/>
-      <w:r>
-        <w:rPr>
-          <w:sz w:val="18"/>
-        </w:rPr>
-        <w:t>Programme</w:t>
-      </w:r>
-      <w:proofErr w:type="spellEnd"/>
-      <w:r>
-        <w:rPr>
-          <w:sz w:val="18"/>
-        </w:rPr>
-        <w:t xml:space="preserve"> for the </w:t>
-      </w:r>
-      <w:r>
-        <w:rPr>
-          <w:sz w:val="18"/>
-        </w:rPr>
-        <w:fldChar w:fldCharType="begin"/>
-      </w:r>
-      <w:r>
-        <w:rPr>
-          <w:sz w:val="18"/>
-        </w:rPr>
-        <w:instrText xml:space="preserve"> MERGEFIELD Year_of_Admission_2 </w:instrText>
-      </w:r>
-      <w:r>
-        <w:rPr>
-          <w:sz w:val="18"/>
-        </w:rPr>
-        <w:fldChar w:fldCharType="separate"/>
-      </w:r>
-      <w:r>
-        <w:rPr>
-          <w:sz w:val="18"/>
-        </w:rPr>
-        <w:t>«Year_of_Admission_2»</w:t>
-      </w:r>
-      <w:r>
-        <w:rPr>
-          <w:sz w:val="18"/>
-        </w:rPr>
-        <w:fldChar w:fldCharType="end"/>
+          <w:sz w:val="18"/>
+        </w:rPr>
+        <w:t>${</w:t>
+      </w:r>
+      <w:r>
+        <w:rPr>
+          <w:sz w:val="18"/>
+        </w:rPr>
+        <w:t>Program_Offered_2</w:t>
+      </w:r>
+      <w:r>
+        <w:rPr>
+          <w:sz w:val="18"/>
+        </w:rPr>
+        <w:t>}</w:t>
+      </w:r>
+      <w:r>
+        <w:rPr>
+          <w:sz w:val="18"/>
+        </w:rPr>
+        <w:t xml:space="preserve"> Programme for the </w:t>
+      </w:r>
+      <w:r>
+        <w:rPr>
+          <w:sz w:val="18"/>
+        </w:rPr>
+        <w:t>${</w:t>
+      </w:r>
+      <w:r>
+        <w:rPr>
+          <w:sz w:val="18"/>
+        </w:rPr>
+        <w:t>Year_of_Admission_2</w:t>
+      </w:r>
+      <w:r>
+        <w:rPr>
+          <w:sz w:val="18"/>
+        </w:rPr>
+        <w:t>}</w:t>
       </w:r>
       <w:r>
         <w:rPr>
@@ -954,31 +722,19 @@
         <w:rPr>
           <w:sz w:val="18"/>
         </w:rPr>
-        <w:fldChar w:fldCharType="begin"/>
-      </w:r>
-      <w:r>
-        <w:rPr>
-          <w:sz w:val="18"/>
-        </w:rPr>
-        <w:instrText xml:space="preserve"> MERGEFIELD Commencement_Date_1 </w:instrText>
-      </w:r>
-      <w:r>
-        <w:rPr>
-          <w:sz w:val="18"/>
-        </w:rPr>
-        <w:fldChar w:fldCharType="separate"/>
-      </w:r>
-      <w:r>
-        <w:rPr>
-          <w:sz w:val="18"/>
-        </w:rPr>
-        <w:t>«Commencement_Date_1»</w:t>
-      </w:r>
-      <w:r>
-        <w:rPr>
-          <w:sz w:val="18"/>
-        </w:rPr>
-        <w:fldChar w:fldCharType="end"/>
+        <w:t>${</w:t>
+      </w:r>
+      <w:r>
+        <w:rPr>
+          <w:sz w:val="18"/>
+        </w:rPr>
+        <w:t>Commencement_Date_1</w:t>
+      </w:r>
+      <w:r>
+        <w:rPr>
+          <w:sz w:val="18"/>
+        </w:rPr>
+        <w:t>}</w:t>
       </w:r>
       <w:r>
         <w:rPr>
@@ -1041,7 +797,21 @@
           <w:b/>
           <w:sz w:val="18"/>
         </w:rPr>
-        <w:t>Two Hundred US Dollars [$200.00]</w:t>
+        <w:t>${Initial_Fees_in_Words} [${</w:t>
+      </w:r>
+      <w:r>
+        <w:rPr>
+          <w:b/>
+          <w:sz w:val="18"/>
+        </w:rPr>
+        <w:t>Initial_Fees_in_</w:t>
+      </w:r>
+      <w:r>
+        <w:rPr>
+          <w:b/>
+          <w:sz w:val="18"/>
+        </w:rPr>
+        <w:t>Figures}]</w:t>
       </w:r>
       <w:r>
         <w:rPr>
@@ -1065,37 +835,37 @@
         <w:rPr>
           <w:sz w:val="18"/>
         </w:rPr>
-        <w:t xml:space="preserve">You are required to Pay fifty percent (50%) of the first semester fess before reopening on </w:t>
-      </w:r>
-      <w:r>
-        <w:rPr>
-          <w:sz w:val="18"/>
-        </w:rPr>
-        <w:fldChar w:fldCharType="begin"/>
-      </w:r>
-      <w:r>
-        <w:rPr>
-          <w:sz w:val="18"/>
-        </w:rPr>
-        <w:instrText xml:space="preserve"> MERGEFIELD Commencement_Date_2 </w:instrText>
-      </w:r>
-      <w:r>
-        <w:rPr>
-          <w:sz w:val="18"/>
-        </w:rPr>
-        <w:fldChar w:fldCharType="separate"/>
-      </w:r>
-      <w:r>
-        <w:rPr>
-          <w:sz w:val="18"/>
-        </w:rPr>
-        <w:t>«Commencement_Date_2»</w:t>
-      </w:r>
-      <w:r>
-        <w:rPr>
-          <w:sz w:val="18"/>
-        </w:rPr>
-        <w:fldChar w:fldCharType="end"/>
+        <w:t>You are required to Pay fifty percent (50%) of the first semester fess before reopening on</w:t>
+      </w:r>
+      <w:r>
+        <w:rPr>
+          <w:sz w:val="18"/>
+        </w:rPr>
+        <w:t xml:space="preserve"> </w:t>
+      </w:r>
+      <w:r>
+        <w:rPr>
+          <w:sz w:val="18"/>
+        </w:rPr>
+        <w:t>${</w:t>
+      </w:r>
+      <w:r>
+        <w:rPr>
+          <w:sz w:val="18"/>
+        </w:rPr>
+        <w:t>Commencement_Date_</w:t>
+      </w:r>
+      <w:r>
+        <w:rPr>
+          <w:sz w:val="18"/>
+        </w:rPr>
+        <w:t>2</w:t>
+      </w:r>
+      <w:r>
+        <w:rPr>
+          <w:sz w:val="18"/>
+        </w:rPr>
+        <w:t>}</w:t>
       </w:r>
       <w:r>
         <w:rPr>
@@ -1108,7 +878,28 @@
           <w:b/>
           <w:sz w:val="18"/>
         </w:rPr>
-        <w:t xml:space="preserve">02444568441/0243654920 </w:t>
+        <w:t>${Tel_Number1}</w:t>
+      </w:r>
+      <w:r>
+        <w:rPr>
+          <w:b/>
+          <w:sz w:val="18"/>
+        </w:rPr>
+        <w:t>/</w:t>
+      </w:r>
+      <w:r>
+        <w:rPr>
+          <w:b/>
+          <w:sz w:val="18"/>
+        </w:rPr>
+        <w:t>${Tel_Number2}</w:t>
+      </w:r>
+      <w:r>
+        <w:rPr>
+          <w:b/>
+          <w:sz w:val="18"/>
+        </w:rPr>
+        <w:t xml:space="preserve"> </w:t>
       </w:r>
       <w:r>
         <w:rPr>
@@ -1147,21 +938,7 @@
         <w:rPr>
           <w:sz w:val="18"/>
         </w:rPr>
-        <w:t xml:space="preserve">Payment of the remaining fifty percent (50%) should be </w:t>
-      </w:r>
-      <w:proofErr w:type="gramStart"/>
-      <w:r>
-        <w:rPr>
-          <w:sz w:val="18"/>
-        </w:rPr>
-        <w:t>effected</w:t>
-      </w:r>
-      <w:proofErr w:type="gramEnd"/>
-      <w:r>
-        <w:rPr>
-          <w:sz w:val="18"/>
-        </w:rPr>
-        <w:t xml:space="preserve"> two weeks prior to the commencement of the 1</w:t>
+        <w:t>Payment of the remaining fifty percent (50%) should be effected two weeks prior to the commencement of the 1</w:t>
       </w:r>
       <w:r>
         <w:rPr>
@@ -1198,31 +975,25 @@
         <w:rPr>
           <w:sz w:val="18"/>
         </w:rPr>
-        <w:fldChar w:fldCharType="begin"/>
-      </w:r>
-      <w:r>
-        <w:rPr>
-          <w:sz w:val="18"/>
-        </w:rPr>
-        <w:instrText xml:space="preserve"> MERGEFIELD Commencement_Date_3 </w:instrText>
-      </w:r>
-      <w:r>
-        <w:rPr>
-          <w:sz w:val="18"/>
-        </w:rPr>
-        <w:fldChar w:fldCharType="separate"/>
-      </w:r>
-      <w:r>
-        <w:rPr>
-          <w:sz w:val="18"/>
-        </w:rPr>
-        <w:t>«Commencement_Date_3»</w:t>
-      </w:r>
-      <w:r>
-        <w:rPr>
-          <w:sz w:val="18"/>
-        </w:rPr>
-        <w:fldChar w:fldCharType="end"/>
+        <w:t>${</w:t>
+      </w:r>
+      <w:r>
+        <w:rPr>
+          <w:sz w:val="18"/>
+        </w:rPr>
+        <w:t>Commencement_Date_</w:t>
+      </w:r>
+      <w:r>
+        <w:rPr>
+          <w:sz w:val="18"/>
+        </w:rPr>
+        <w:t>3</w:t>
+      </w:r>
+      <w:r>
+        <w:rPr>
+          <w:sz w:val="18"/>
+        </w:rPr>
+        <w:t>}</w:t>
       </w:r>
       <w:r>
         <w:rPr>
@@ -1321,34 +1092,21 @@
           <w:b/>
           <w:sz w:val="18"/>
         </w:rPr>
-        <w:fldChar w:fldCharType="begin"/>
-      </w:r>
-      <w:r>
-        <w:rPr>
-          <w:b/>
-          <w:sz w:val="18"/>
-        </w:rPr>
-        <w:instrText xml:space="preserve"> MERGEFIELD Commencement_Date_4 </w:instrText>
-      </w:r>
-      <w:r>
-        <w:rPr>
-          <w:b/>
-          <w:sz w:val="18"/>
-        </w:rPr>
-        <w:fldChar w:fldCharType="separate"/>
-      </w:r>
-      <w:r>
-        <w:rPr>
-          <w:b/>
-          <w:sz w:val="18"/>
-        </w:rPr>
-        <w:t>«Commencement_Date_4»</w:t>
-      </w:r>
-      <w:r>
-        <w:rPr>
-          <w:sz w:val="18"/>
-        </w:rPr>
-        <w:fldChar w:fldCharType="end"/>
+        <w:t>${Commencement_Date_</w:t>
+      </w:r>
+      <w:r>
+        <w:rPr>
+          <w:b/>
+          <w:sz w:val="18"/>
+        </w:rPr>
+        <w:t>4</w:t>
+      </w:r>
+      <w:r>
+        <w:rPr>
+          <w:b/>
+          <w:sz w:val="18"/>
+        </w:rPr>
+        <w:t>}</w:t>
       </w:r>
       <w:r>
         <w:rPr>
@@ -1362,34 +1120,7 @@
           <w:b/>
           <w:sz w:val="18"/>
         </w:rPr>
-        <w:fldChar w:fldCharType="begin"/>
-      </w:r>
-      <w:r>
-        <w:rPr>
-          <w:b/>
-          <w:sz w:val="18"/>
-        </w:rPr>
-        <w:instrText xml:space="preserve"> MERGEFIELD Closing_Date </w:instrText>
-      </w:r>
-      <w:r>
-        <w:rPr>
-          <w:b/>
-          <w:sz w:val="18"/>
-        </w:rPr>
-        <w:fldChar w:fldCharType="separate"/>
-      </w:r>
-      <w:r>
-        <w:rPr>
-          <w:b/>
-          <w:sz w:val="18"/>
-        </w:rPr>
-        <w:t>«Closing_Date»</w:t>
-      </w:r>
-      <w:r>
-        <w:rPr>
-          <w:sz w:val="18"/>
-        </w:rPr>
-        <w:fldChar w:fldCharType="end"/>
+        <w:t>${Closing_Date}</w:t>
       </w:r>
       <w:r>
         <w:rPr>
@@ -1620,51 +1351,27 @@
         <w:rPr>
           <w:sz w:val="18"/>
         </w:rPr>
-        <w:t xml:space="preserve">You are also required to attend a mandatory orientation </w:t>
+        <w:t xml:space="preserve">You are also required to attend a mandatory orientation programme for all freshers on </w:t>
+      </w:r>
+      <w:r>
+        <w:rPr>
+          <w:sz w:val="18"/>
+        </w:rPr>
+        <w:t>${</w:t>
       </w:r>
       <w:proofErr w:type="spellStart"/>
       <w:r>
         <w:rPr>
           <w:sz w:val="18"/>
         </w:rPr>
-        <w:t>programme</w:t>
+        <w:t>Orientation_Date</w:t>
       </w:r>
       <w:proofErr w:type="spellEnd"/>
       <w:r>
         <w:rPr>
           <w:sz w:val="18"/>
         </w:rPr>
-        <w:t xml:space="preserve"> for all freshers on </w:t>
-      </w:r>
-      <w:r>
-        <w:rPr>
-          <w:sz w:val="18"/>
-        </w:rPr>
-        <w:fldChar w:fldCharType="begin"/>
-      </w:r>
-      <w:r>
-        <w:rPr>
-          <w:sz w:val="18"/>
-        </w:rPr>
-        <w:instrText xml:space="preserve"> MERGEFIELD Orientation_Date </w:instrText>
-      </w:r>
-      <w:r>
-        <w:rPr>
-          <w:sz w:val="18"/>
-        </w:rPr>
-        <w:fldChar w:fldCharType="separate"/>
-      </w:r>
-      <w:r>
-        <w:rPr>
-          <w:sz w:val="18"/>
-        </w:rPr>
-        <w:t>«Orientation_Date»</w:t>
-      </w:r>
-      <w:r>
-        <w:rPr>
-          <w:sz w:val="18"/>
-        </w:rPr>
-        <w:fldChar w:fldCharType="end"/>
+        <w:t>}</w:t>
       </w:r>
       <w:r>
         <w:rPr>
@@ -1696,34 +1403,23 @@
           <w:b/>
           <w:sz w:val="18"/>
         </w:rPr>
-        <w:fldChar w:fldCharType="begin"/>
-      </w:r>
-      <w:r>
-        <w:rPr>
-          <w:b/>
-          <w:sz w:val="18"/>
-        </w:rPr>
-        <w:instrText xml:space="preserve"> MERGEFIELD Deadline_Date </w:instrText>
-      </w:r>
-      <w:r>
-        <w:rPr>
-          <w:b/>
-          <w:sz w:val="18"/>
-        </w:rPr>
-        <w:fldChar w:fldCharType="separate"/>
-      </w:r>
-      <w:r>
-        <w:rPr>
-          <w:b/>
-          <w:sz w:val="18"/>
-        </w:rPr>
-        <w:t>«Deadline_Date»</w:t>
-      </w:r>
-      <w:r>
-        <w:rPr>
-          <w:sz w:val="18"/>
-        </w:rPr>
-        <w:fldChar w:fldCharType="end"/>
+        <w:t>${</w:t>
+      </w:r>
+      <w:proofErr w:type="spellStart"/>
+      <w:r>
+        <w:rPr>
+          <w:b/>
+          <w:sz w:val="18"/>
+        </w:rPr>
+        <w:t>Deadline_Date</w:t>
+      </w:r>
+      <w:proofErr w:type="spellEnd"/>
+      <w:r>
+        <w:rPr>
+          <w:b/>
+          <w:sz w:val="18"/>
+        </w:rPr>
+        <w:t>}</w:t>
       </w:r>
       <w:r>
         <w:rPr>
@@ -1748,7 +1444,14 @@
         <w:rPr>
           <w:sz w:val="18"/>
         </w:rPr>
-        <w:t xml:space="preserve">Please also note that, it is the policy of the Government of Ghana that all international students living in Ghana for a period of ninety [90] days or more would be required to obtain a Non-Citizen </w:t>
+        <w:t xml:space="preserve">Please also note that, it is the policy of the Government of Ghana that all international students living in Ghana for a period of </w:t>
+      </w:r>
+      <w:r>
+        <w:rPr>
+          <w:sz w:val="18"/>
+        </w:rPr>
+        <w:lastRenderedPageBreak/>
+        <w:t xml:space="preserve">ninety [90] days or more would be required to obtain a Non-Citizen </w:t>
       </w:r>
       <w:proofErr w:type="spellStart"/>
       <w:r>
@@ -1770,7 +1473,7 @@
           <w:sz w:val="18"/>
           <w:u w:val="single"/>
         </w:rPr>
-        <w:t xml:space="preserve">One </w:t>
+        <w:t>${</w:t>
       </w:r>
       <w:r>
         <w:rPr>
@@ -1778,21 +1481,43 @@
           <w:sz w:val="18"/>
           <w:u w:val="single"/>
         </w:rPr>
-        <w:lastRenderedPageBreak/>
-        <w:t>Hundred and Twenty Us dollars</w:t>
-      </w:r>
-      <w:r>
-        <w:rPr>
-          <w:sz w:val="18"/>
-        </w:rPr>
-        <w:t xml:space="preserve"> </w:t>
-      </w:r>
-      <w:r>
-        <w:rPr>
-          <w:b/>
-          <w:sz w:val="18"/>
-        </w:rPr>
-        <w:t>[US$120.00].</w:t>
+        <w:t>Registration</w:t>
+      </w:r>
+      <w:r>
+        <w:rPr>
+          <w:b/>
+          <w:sz w:val="18"/>
+          <w:u w:val="single"/>
+        </w:rPr>
+        <w:t>_Fees_in_Words}</w:t>
+      </w:r>
+      <w:r>
+        <w:rPr>
+          <w:b/>
+          <w:sz w:val="18"/>
+        </w:rPr>
+        <w:t xml:space="preserve"> [${</w:t>
+      </w:r>
+      <w:r>
+        <w:rPr>
+          <w:b/>
+          <w:sz w:val="18"/>
+        </w:rPr>
+        <w:t>Registration</w:t>
+      </w:r>
+      <w:r>
+        <w:rPr>
+          <w:b/>
+          <w:sz w:val="18"/>
+        </w:rPr>
+        <w:t>_Fees_in_Figures}]</w:t>
+      </w:r>
+      <w:r>
+        <w:rPr>
+          <w:b/>
+          <w:sz w:val="18"/>
+        </w:rPr>
+        <w:t>.</w:t>
       </w:r>
     </w:p>
     <w:p>
@@ -1878,7 +1603,7 @@
           <w:b/>
           <w:sz w:val="18"/>
         </w:rPr>
-        <w:t xml:space="preserve">Dr. </w:t>
+        <w:t>${</w:t>
       </w:r>
       <w:proofErr w:type="spellStart"/>
       <w:r>
@@ -1886,7 +1611,7 @@
           <w:b/>
           <w:sz w:val="18"/>
         </w:rPr>
-        <w:t>Baboucarr</w:t>
+        <w:t>University_Registrar</w:t>
       </w:r>
       <w:proofErr w:type="spellEnd"/>
       <w:r>
@@ -1894,474 +1619,118 @@
           <w:b/>
           <w:sz w:val="18"/>
         </w:rPr>
+        <w:t>}</w:t>
+      </w:r>
+    </w:p>
+    <w:p>
+      <w:pPr>
+        <w:pStyle w:val="BodyText"/>
+        <w:rPr>
+          <w:b/>
+          <w:sz w:val="18"/>
+        </w:rPr>
+      </w:pPr>
+      <w:r>
+        <w:rPr>
+          <w:b/>
+          <w:sz w:val="18"/>
+        </w:rPr>
+        <w:t>University Registrar</w:t>
+      </w:r>
+    </w:p>
+    <w:p>
+      <w:pPr>
+        <w:pStyle w:val="BodyText"/>
+        <w:rPr>
+          <w:i/>
+          <w:sz w:val="18"/>
+        </w:rPr>
+      </w:pPr>
+      <w:r>
+        <w:rPr>
+          <w:b/>
+          <w:sz w:val="18"/>
+        </w:rPr>
+        <w:t>Note:</w:t>
+      </w:r>
+      <w:r>
+        <w:rPr>
+          <w:sz w:val="18"/>
+        </w:rPr>
         <w:t xml:space="preserve"> </w:t>
       </w:r>
+      <w:r>
+        <w:rPr>
+          <w:i/>
+          <w:sz w:val="18"/>
+        </w:rPr>
+        <w:t>Your admission is provisional and could be revoked unless your credentials have been successfully screened and also declared medically fit.</w:t>
+      </w:r>
+    </w:p>
+    <w:p>
+      <w:pPr>
+        <w:pStyle w:val="BodyText"/>
+        <w:rPr>
+          <w:i/>
+          <w:sz w:val="18"/>
+        </w:rPr>
+      </w:pPr>
+      <w:r>
+        <w:rPr>
+          <w:i/>
+          <w:sz w:val="18"/>
+        </w:rPr>
+        <w:t xml:space="preserve">ENCS. </w:t>
+      </w:r>
       <w:proofErr w:type="spellStart"/>
       <w:r>
         <w:rPr>
-          <w:b/>
-          <w:sz w:val="18"/>
-        </w:rPr>
-        <w:t>Njie</w:t>
+          <w:i/>
+          <w:sz w:val="18"/>
+        </w:rPr>
+        <w:t>i</w:t>
       </w:r>
       <w:proofErr w:type="spellEnd"/>
-    </w:p>
-    <w:p>
-      <w:pPr>
-        <w:pStyle w:val="BodyText"/>
-        <w:rPr>
-          <w:b/>
-          <w:sz w:val="18"/>
-        </w:rPr>
-      </w:pPr>
-      <w:r>
-        <w:rPr>
-          <w:b/>
-          <w:sz w:val="18"/>
-        </w:rPr>
-        <w:t>University Registrar</w:t>
-      </w:r>
-    </w:p>
-    <w:p>
-      <w:pPr>
-        <w:pStyle w:val="BodyText"/>
+      <w:r>
         <w:rPr>
           <w:i/>
           <w:sz w:val="18"/>
         </w:rPr>
-      </w:pPr>
-      <w:r>
-        <w:rPr>
-          <w:b/>
-          <w:sz w:val="18"/>
-        </w:rPr>
-        <w:t>Note:</w:t>
-      </w:r>
-      <w:r>
-        <w:rPr>
-          <w:sz w:val="18"/>
-        </w:rPr>
-        <w:t xml:space="preserve"> </w:t>
-      </w:r>
-      <w:r>
+        <w:t>. Acceptance Form (To be filled and submitted with originals and photocopy of University receipts)</w:t>
+      </w:r>
+    </w:p>
+    <w:p>
+      <w:pPr>
+        <w:pStyle w:val="BodyText"/>
         <w:rPr>
           <w:i/>
           <w:sz w:val="18"/>
         </w:rPr>
-        <w:t>Your admission is provisional and could be revoked unless your credentials have been successfully screened and also declared medically fit.</w:t>
-      </w:r>
-    </w:p>
-    <w:p>
-      <w:pPr>
-        <w:pStyle w:val="BodyText"/>
+      </w:pPr>
+      <w:r>
         <w:rPr>
           <w:i/>
           <w:sz w:val="18"/>
         </w:rPr>
-      </w:pPr>
+        <w:tab/>
+        <w:t xml:space="preserve">ii. Fee Schedule </w:t>
+      </w:r>
+      <w:bookmarkStart w:id="0" w:name="_GoBack"/>
+      <w:bookmarkEnd w:id="0"/>
       <w:r>
         <w:rPr>
           <w:i/>
           <w:sz w:val="18"/>
         </w:rPr>
-        <w:t xml:space="preserve">ENCS. </w:t>
-      </w:r>
-      <w:proofErr w:type="spellStart"/>
+        <w:t xml:space="preserve">for </w:t>
+      </w:r>
       <w:r>
         <w:rPr>
           <w:i/>
           <w:sz w:val="18"/>
         </w:rPr>
-        <w:t>i</w:t>
-      </w:r>
-      <w:proofErr w:type="spellEnd"/>
-      <w:r>
-        <w:rPr>
-          <w:i/>
-          <w:sz w:val="18"/>
-        </w:rPr>
-        <w:t>. Acceptance Form (To be filled and submitted with originals and photocopy of University receipts)</w:t>
-      </w:r>
-    </w:p>
-    <w:p>
-      <w:pPr>
-        <w:pStyle w:val="BodyText"/>
-        <w:rPr>
-          <w:i/>
-          <w:sz w:val="18"/>
-        </w:rPr>
-      </w:pPr>
-      <w:r>
-        <w:rPr>
-          <w:i/>
-          <w:sz w:val="18"/>
-        </w:rPr>
-        <w:tab/>
-        <w:t xml:space="preserve">ii. Fee Schedule for </w:t>
-      </w:r>
-      <w:r>
-        <w:rPr>
-          <w:i/>
-          <w:sz w:val="18"/>
-        </w:rPr>
-        <w:fldChar w:fldCharType="begin"/>
-      </w:r>
-      <w:r>
-        <w:rPr>
-          <w:i/>
-          <w:sz w:val="18"/>
-        </w:rPr>
-        <w:instrText xml:space="preserve"> MERGEFIELD Year_of_Admission </w:instrText>
-      </w:r>
-      <w:r>
-        <w:rPr>
-          <w:i/>
-          <w:sz w:val="18"/>
-        </w:rPr>
-        <w:fldChar w:fldCharType="separate"/>
-      </w:r>
-      <w:r>
-        <w:rPr>
-          <w:i/>
-          <w:sz w:val="18"/>
-        </w:rPr>
-        <w:t>«Year_of_Admission»</w:t>
-      </w:r>
-      <w:r>
-        <w:rPr>
-          <w:sz w:val="18"/>
-        </w:rPr>
-        <w:fldChar w:fldCharType="end"/>
-      </w:r>
-    </w:p>
-    <w:p>
-      <w:pPr>
-        <w:pStyle w:val="BodyText"/>
-        <w:rPr>
-          <w:sz w:val="18"/>
-        </w:rPr>
-      </w:pPr>
-    </w:p>
-    <w:p>
-      <w:pPr>
-        <w:pStyle w:val="BodyText"/>
-        <w:rPr>
-          <w:sz w:val="18"/>
-        </w:rPr>
-      </w:pPr>
-    </w:p>
-    <w:p>
-      <w:pPr>
-        <w:pStyle w:val="BodyText"/>
-        <w:rPr>
-          <w:sz w:val="18"/>
-        </w:rPr>
-      </w:pPr>
-    </w:p>
-    <w:p>
-      <w:pPr>
-        <w:pStyle w:val="BodyText"/>
-        <w:rPr>
-          <w:sz w:val="18"/>
-        </w:rPr>
-      </w:pPr>
-    </w:p>
-    <w:p>
-      <w:pPr>
-        <w:pStyle w:val="BodyText"/>
-        <w:rPr>
-          <w:sz w:val="18"/>
-        </w:rPr>
-      </w:pPr>
-    </w:p>
-    <w:p>
-      <w:pPr>
-        <w:pStyle w:val="BodyText"/>
-        <w:rPr>
-          <w:sz w:val="18"/>
-        </w:rPr>
-      </w:pPr>
-    </w:p>
-    <w:p>
-      <w:pPr>
-        <w:pStyle w:val="BodyText"/>
-        <w:rPr>
-          <w:sz w:val="18"/>
-        </w:rPr>
-      </w:pPr>
-    </w:p>
-    <w:p>
-      <w:pPr>
-        <w:pStyle w:val="BodyText"/>
-        <w:rPr>
-          <w:sz w:val="18"/>
-        </w:rPr>
-      </w:pPr>
-    </w:p>
-    <w:p>
-      <w:pPr>
-        <w:pStyle w:val="BodyText"/>
-        <w:rPr>
-          <w:sz w:val="18"/>
-        </w:rPr>
-      </w:pPr>
-    </w:p>
-    <w:p>
-      <w:pPr>
-        <w:pStyle w:val="BodyText"/>
-        <w:rPr>
-          <w:sz w:val="18"/>
-        </w:rPr>
-      </w:pPr>
-    </w:p>
-    <w:p>
-      <w:pPr>
-        <w:pStyle w:val="BodyText"/>
-        <w:rPr>
-          <w:sz w:val="18"/>
-        </w:rPr>
-      </w:pPr>
-    </w:p>
-    <w:p>
-      <w:pPr>
-        <w:pStyle w:val="BodyText"/>
-        <w:rPr>
-          <w:sz w:val="18"/>
-        </w:rPr>
-      </w:pPr>
-    </w:p>
-    <w:p>
-      <w:pPr>
-        <w:pStyle w:val="BodyText"/>
-        <w:rPr>
-          <w:sz w:val="18"/>
-        </w:rPr>
-      </w:pPr>
-    </w:p>
-    <w:p>
-      <w:pPr>
-        <w:pStyle w:val="BodyText"/>
-        <w:rPr>
-          <w:sz w:val="18"/>
-        </w:rPr>
-      </w:pPr>
-    </w:p>
-    <w:p>
-      <w:pPr>
-        <w:pStyle w:val="BodyText"/>
-        <w:rPr>
-          <w:sz w:val="18"/>
-        </w:rPr>
-      </w:pPr>
-    </w:p>
-    <w:p>
-      <w:pPr>
-        <w:pStyle w:val="BodyText"/>
-        <w:rPr>
-          <w:sz w:val="18"/>
-        </w:rPr>
-      </w:pPr>
-    </w:p>
-    <w:p>
-      <w:pPr>
-        <w:pStyle w:val="BodyText"/>
-        <w:rPr>
-          <w:sz w:val="18"/>
-        </w:rPr>
-      </w:pPr>
-    </w:p>
-    <w:p>
-      <w:pPr>
-        <w:pStyle w:val="BodyText"/>
-        <w:rPr>
-          <w:sz w:val="18"/>
-        </w:rPr>
-      </w:pPr>
-    </w:p>
-    <w:p>
-      <w:pPr>
-        <w:pStyle w:val="BodyText"/>
-        <w:rPr>
-          <w:sz w:val="18"/>
-        </w:rPr>
-      </w:pPr>
-    </w:p>
-    <w:p>
-      <w:pPr>
-        <w:pStyle w:val="BodyText"/>
-        <w:rPr>
-          <w:sz w:val="18"/>
-        </w:rPr>
-      </w:pPr>
-    </w:p>
-    <w:p>
-      <w:pPr>
-        <w:pStyle w:val="BodyText"/>
-        <w:rPr>
-          <w:sz w:val="18"/>
-        </w:rPr>
-      </w:pPr>
-    </w:p>
-    <w:p>
-      <w:pPr>
-        <w:pStyle w:val="BodyText"/>
-        <w:rPr>
-          <w:sz w:val="18"/>
-        </w:rPr>
-      </w:pPr>
-    </w:p>
-    <w:p>
-      <w:pPr>
-        <w:pStyle w:val="BodyText"/>
-        <w:rPr>
-          <w:sz w:val="18"/>
-        </w:rPr>
-      </w:pPr>
-    </w:p>
-    <w:p>
-      <w:pPr>
-        <w:pStyle w:val="BodyText"/>
-        <w:rPr>
-          <w:sz w:val="18"/>
-        </w:rPr>
-      </w:pPr>
-    </w:p>
-    <w:p>
-      <w:pPr>
-        <w:pStyle w:val="BodyText"/>
-        <w:rPr>
-          <w:sz w:val="18"/>
-        </w:rPr>
-      </w:pPr>
-    </w:p>
-    <w:p>
-      <w:pPr>
-        <w:pStyle w:val="BodyText"/>
-        <w:rPr>
-          <w:sz w:val="18"/>
-        </w:rPr>
-      </w:pPr>
-    </w:p>
-    <w:p>
-      <w:pPr>
-        <w:pStyle w:val="BodyText"/>
-        <w:rPr>
-          <w:sz w:val="18"/>
-        </w:rPr>
-      </w:pPr>
-    </w:p>
-    <w:p>
-      <w:pPr>
-        <w:pStyle w:val="BodyText"/>
-        <w:rPr>
-          <w:sz w:val="18"/>
-        </w:rPr>
-      </w:pPr>
-    </w:p>
-    <w:p>
-      <w:pPr>
-        <w:pStyle w:val="BodyText"/>
-        <w:rPr>
-          <w:sz w:val="18"/>
-        </w:rPr>
-      </w:pPr>
-    </w:p>
-    <w:p>
-      <w:pPr>
-        <w:pStyle w:val="BodyText"/>
-        <w:rPr>
-          <w:sz w:val="18"/>
-        </w:rPr>
-      </w:pPr>
-    </w:p>
-    <w:p>
-      <w:pPr>
-        <w:pStyle w:val="BodyText"/>
-        <w:rPr>
-          <w:sz w:val="18"/>
-        </w:rPr>
-      </w:pPr>
-    </w:p>
-    <w:p>
-      <w:pPr>
-        <w:pStyle w:val="BodyText"/>
-        <w:rPr>
-          <w:sz w:val="18"/>
-        </w:rPr>
-      </w:pPr>
-    </w:p>
-    <w:p>
-      <w:pPr>
-        <w:pStyle w:val="BodyText"/>
-        <w:rPr>
-          <w:sz w:val="18"/>
-        </w:rPr>
-      </w:pPr>
-    </w:p>
-    <w:p>
-      <w:pPr>
-        <w:pStyle w:val="BodyText"/>
-        <w:rPr>
-          <w:sz w:val="18"/>
-        </w:rPr>
-      </w:pPr>
-    </w:p>
-    <w:p>
-      <w:pPr>
-        <w:pStyle w:val="BodyText"/>
-        <w:rPr>
-          <w:sz w:val="18"/>
-        </w:rPr>
-      </w:pPr>
-    </w:p>
-    <w:p>
-      <w:pPr>
-        <w:pStyle w:val="BodyText"/>
-        <w:rPr>
-          <w:sz w:val="18"/>
-        </w:rPr>
-      </w:pPr>
-    </w:p>
-    <w:p>
-      <w:pPr>
-        <w:pStyle w:val="BodyText"/>
-        <w:rPr>
-          <w:sz w:val="18"/>
-        </w:rPr>
-      </w:pPr>
-    </w:p>
-    <w:p>
-      <w:pPr>
-        <w:pStyle w:val="BodyText"/>
-        <w:rPr>
-          <w:sz w:val="18"/>
-        </w:rPr>
-      </w:pPr>
-    </w:p>
-    <w:p>
-      <w:pPr>
-        <w:pStyle w:val="BodyText"/>
-        <w:rPr>
-          <w:sz w:val="18"/>
-        </w:rPr>
-      </w:pPr>
-    </w:p>
-    <w:p>
-      <w:pPr>
-        <w:pStyle w:val="BodyText"/>
-        <w:rPr>
-          <w:sz w:val="18"/>
-        </w:rPr>
-      </w:pPr>
-    </w:p>
-    <w:p>
-      <w:pPr>
-        <w:pStyle w:val="BodyText"/>
-        <w:spacing w:before="6"/>
-        <w:rPr>
-          <w:sz w:val="21"/>
-        </w:rPr>
-      </w:pPr>
+        <w:t>${Year_of_Admission}</w:t>
+      </w:r>
     </w:p>
     <w:sectPr>
       <w:headerReference w:type="default" r:id="rId9"/>
@@ -4232,7 +3601,7 @@
 </file>
 
 <file path=customXml/itemProps1.xml><?xml version="1.0" encoding="utf-8"?>
-<ds:datastoreItem xmlns:ds="http://schemas.openxmlformats.org/officeDocument/2006/customXml" ds:itemID="{A3547FA4-3B87-4C92-83C1-115BA49B9AAF}">
+<ds:datastoreItem xmlns:ds="http://schemas.openxmlformats.org/officeDocument/2006/customXml" ds:itemID="{24F2D9BD-6E0A-4C97-9530-B93170F63788}">
   <ds:schemaRefs>
     <ds:schemaRef ds:uri="http://schemas.openxmlformats.org/officeDocument/2006/bibliography"/>
   </ds:schemaRefs>

</xml_diff>